<commit_message>
modifico el archivo world
</commit_message>
<xml_diff>
--- a/Comandos_utilizados.docx
+++ b/Comandos_utilizados.docx
@@ -233,328 +233,394 @@
           <w:szCs w:val="40"/>
           <w:lang w:val="en-US"/>
         </w:rPr>
-        <w:t xml:space="preserve"> commit </w:t>
+        <w:t xml:space="preserve"> commit –</w:t>
+      </w:r>
+      <w:r>
+        <w:rPr>
+          <w:b/>
+          <w:sz w:val="40"/>
+          <w:szCs w:val="40"/>
+          <w:lang w:val="en-US"/>
+        </w:rPr>
+        <w:t>m</w:t>
+      </w:r>
+      <w:r>
+        <w:rPr>
+          <w:b/>
+          <w:sz w:val="40"/>
+          <w:szCs w:val="40"/>
+          <w:lang w:val="en-US"/>
+        </w:rPr>
+        <w:t xml:space="preserve"> </w:t>
+      </w:r>
+    </w:p>
+    <w:p>
+      <w:pPr>
+        <w:rPr>
+          <w:b/>
+          <w:sz w:val="40"/>
+          <w:szCs w:val="40"/>
+          <w:lang w:val="en-US"/>
+        </w:rPr>
+      </w:pPr>
+      <w:proofErr w:type="spellStart"/>
+      <w:r>
+        <w:rPr>
+          <w:b/>
+          <w:sz w:val="40"/>
+          <w:szCs w:val="40"/>
+          <w:lang w:val="en-US"/>
+        </w:rPr>
+        <w:t>Git</w:t>
+      </w:r>
+      <w:proofErr w:type="spellEnd"/>
+      <w:r>
+        <w:rPr>
+          <w:b/>
+          <w:sz w:val="40"/>
+          <w:szCs w:val="40"/>
+          <w:lang w:val="en-US"/>
+        </w:rPr>
+        <w:t xml:space="preserve"> bra</w:t>
+      </w:r>
+      <w:r>
+        <w:rPr>
+          <w:b/>
+          <w:sz w:val="40"/>
+          <w:szCs w:val="40"/>
+          <w:lang w:val="en-US"/>
+        </w:rPr>
+        <w:t xml:space="preserve">nch </w:t>
+      </w:r>
+    </w:p>
+    <w:p>
+      <w:pPr>
+        <w:rPr>
+          <w:b/>
+          <w:sz w:val="40"/>
+          <w:szCs w:val="40"/>
+          <w:lang w:val="en-US"/>
+        </w:rPr>
+      </w:pPr>
+      <w:proofErr w:type="spellStart"/>
+      <w:r>
+        <w:rPr>
+          <w:b/>
+          <w:sz w:val="40"/>
+          <w:szCs w:val="40"/>
+          <w:lang w:val="en-US"/>
+        </w:rPr>
+        <w:t>Git</w:t>
+      </w:r>
+      <w:proofErr w:type="spellEnd"/>
+      <w:r>
+        <w:rPr>
+          <w:b/>
+          <w:sz w:val="40"/>
+          <w:szCs w:val="40"/>
+          <w:lang w:val="en-US"/>
+        </w:rPr>
+        <w:t xml:space="preserve"> checkout</w:t>
+      </w:r>
+    </w:p>
+    <w:p>
+      <w:pPr>
+        <w:rPr>
+          <w:b/>
+          <w:sz w:val="40"/>
+          <w:szCs w:val="40"/>
+          <w:lang w:val="en-US"/>
+        </w:rPr>
+      </w:pPr>
+      <w:proofErr w:type="spellStart"/>
+      <w:r>
+        <w:rPr>
+          <w:b/>
+          <w:sz w:val="40"/>
+          <w:szCs w:val="40"/>
+          <w:lang w:val="en-US"/>
+        </w:rPr>
+        <w:t>Git</w:t>
+      </w:r>
+      <w:proofErr w:type="spellEnd"/>
+      <w:r>
+        <w:rPr>
+          <w:b/>
+          <w:sz w:val="40"/>
+          <w:szCs w:val="40"/>
+          <w:lang w:val="en-US"/>
+        </w:rPr>
+        <w:t xml:space="preserve"> push </w:t>
+      </w:r>
+      <w:r>
+        <w:rPr>
+          <w:b/>
+          <w:sz w:val="40"/>
+          <w:szCs w:val="40"/>
+          <w:lang w:val="en-US"/>
+        </w:rPr>
+        <w:t xml:space="preserve">–u </w:t>
+      </w:r>
+      <w:r>
+        <w:rPr>
+          <w:b/>
+          <w:sz w:val="40"/>
+          <w:szCs w:val="40"/>
+          <w:lang w:val="en-US"/>
+        </w:rPr>
+        <w:t>origin m</w:t>
+      </w:r>
+      <w:r>
+        <w:rPr>
+          <w:b/>
+          <w:sz w:val="40"/>
+          <w:szCs w:val="40"/>
+          <w:lang w:val="en-US"/>
+        </w:rPr>
+        <w:t>a</w:t>
+      </w:r>
+      <w:r>
+        <w:rPr>
+          <w:b/>
+          <w:sz w:val="40"/>
+          <w:szCs w:val="40"/>
+          <w:lang w:val="en-US"/>
+        </w:rPr>
+        <w:t xml:space="preserve">ster </w:t>
+      </w:r>
+    </w:p>
+    <w:p>
+      <w:pPr>
+        <w:rPr>
+          <w:b/>
+          <w:sz w:val="40"/>
+          <w:szCs w:val="40"/>
+          <w:lang w:val="en-US"/>
+        </w:rPr>
+      </w:pPr>
+      <w:proofErr w:type="spellStart"/>
+      <w:r>
+        <w:rPr>
+          <w:b/>
+          <w:sz w:val="40"/>
+          <w:szCs w:val="40"/>
+          <w:lang w:val="en-US"/>
+        </w:rPr>
+        <w:t>Git</w:t>
+      </w:r>
+      <w:proofErr w:type="spellEnd"/>
+      <w:r>
+        <w:rPr>
+          <w:b/>
+          <w:sz w:val="40"/>
+          <w:szCs w:val="40"/>
+          <w:lang w:val="en-US"/>
+        </w:rPr>
+        <w:t xml:space="preserve"> clone</w:t>
+      </w:r>
+    </w:p>
+    <w:p>
+      <w:pPr>
+        <w:rPr>
+          <w:b/>
+          <w:sz w:val="40"/>
+          <w:szCs w:val="40"/>
+          <w:lang w:val="en-US"/>
+        </w:rPr>
+      </w:pPr>
+      <w:proofErr w:type="spellStart"/>
+      <w:r>
+        <w:rPr>
+          <w:b/>
+          <w:sz w:val="40"/>
+          <w:szCs w:val="40"/>
+          <w:lang w:val="en-US"/>
+        </w:rPr>
+        <w:t>Git</w:t>
+      </w:r>
+      <w:proofErr w:type="spellEnd"/>
+      <w:r>
+        <w:rPr>
+          <w:b/>
+          <w:sz w:val="40"/>
+          <w:szCs w:val="40"/>
+          <w:lang w:val="en-US"/>
+        </w:rPr>
+        <w:t xml:space="preserve"> log </w:t>
+      </w:r>
+    </w:p>
+    <w:p>
+      <w:pPr>
+        <w:rPr>
+          <w:b/>
+          <w:sz w:val="40"/>
+          <w:szCs w:val="40"/>
+          <w:lang w:val="en-US"/>
+        </w:rPr>
+      </w:pPr>
+      <w:proofErr w:type="spellStart"/>
+      <w:r>
+        <w:rPr>
+          <w:b/>
+          <w:sz w:val="40"/>
+          <w:szCs w:val="40"/>
+          <w:lang w:val="en-US"/>
+        </w:rPr>
+        <w:t>Git</w:t>
+      </w:r>
+      <w:proofErr w:type="spellEnd"/>
+      <w:r>
+        <w:rPr>
+          <w:b/>
+          <w:sz w:val="40"/>
+          <w:szCs w:val="40"/>
+          <w:lang w:val="en-US"/>
+        </w:rPr>
+        <w:t xml:space="preserve"> pull</w:t>
+      </w:r>
+    </w:p>
+    <w:p>
+      <w:pPr>
+        <w:rPr>
+          <w:b/>
+          <w:sz w:val="40"/>
+          <w:szCs w:val="40"/>
+        </w:rPr>
+      </w:pPr>
+      <w:proofErr w:type="spellStart"/>
+      <w:r>
+        <w:rPr>
+          <w:b/>
+          <w:sz w:val="40"/>
+          <w:szCs w:val="40"/>
+        </w:rPr>
+        <w:t>Git</w:t>
+      </w:r>
+      <w:proofErr w:type="spellEnd"/>
+      <w:r>
+        <w:rPr>
+          <w:b/>
+          <w:sz w:val="40"/>
+          <w:szCs w:val="40"/>
+        </w:rPr>
+        <w:t xml:space="preserve"> </w:t>
+      </w:r>
+      <w:proofErr w:type="spellStart"/>
+      <w:r>
+        <w:rPr>
+          <w:b/>
+          <w:sz w:val="40"/>
+          <w:szCs w:val="40"/>
+        </w:rPr>
+        <w:t>remote</w:t>
+      </w:r>
+      <w:proofErr w:type="spellEnd"/>
+      <w:r>
+        <w:rPr>
+          <w:b/>
+          <w:sz w:val="40"/>
+          <w:szCs w:val="40"/>
+        </w:rPr>
+        <w:t xml:space="preserve"> </w:t>
+      </w:r>
+      <w:proofErr w:type="spellStart"/>
+      <w:r>
+        <w:rPr>
+          <w:b/>
+          <w:sz w:val="40"/>
+          <w:szCs w:val="40"/>
+        </w:rPr>
+        <w:t>add</w:t>
+      </w:r>
+      <w:proofErr w:type="spellEnd"/>
+      <w:r>
+        <w:rPr>
+          <w:b/>
+          <w:sz w:val="40"/>
+          <w:szCs w:val="40"/>
+        </w:rPr>
+        <w:t xml:space="preserve"> </w:t>
+      </w:r>
+      <w:proofErr w:type="spellStart"/>
+      <w:r>
+        <w:rPr>
+          <w:b/>
+          <w:sz w:val="40"/>
+          <w:szCs w:val="40"/>
+        </w:rPr>
+        <w:t>origin</w:t>
+      </w:r>
+      <w:proofErr w:type="spellEnd"/>
+    </w:p>
+    <w:p>
+      <w:pPr>
+        <w:rPr>
+          <w:b/>
+          <w:sz w:val="40"/>
+          <w:szCs w:val="40"/>
+          <w:u w:val="single"/>
+        </w:rPr>
+      </w:pPr>
+      <w:r>
+        <w:rPr>
+          <w:b/>
+          <w:sz w:val="40"/>
+          <w:szCs w:val="40"/>
+        </w:rPr>
+        <w:t>Estos son los com</w:t>
+      </w:r>
+      <w:r>
+        <w:rPr>
+          <w:b/>
+          <w:sz w:val="40"/>
+          <w:szCs w:val="40"/>
+        </w:rPr>
+        <w:t>a</w:t>
+      </w:r>
+      <w:r>
+        <w:rPr>
+          <w:b/>
+          <w:sz w:val="40"/>
+          <w:szCs w:val="40"/>
+        </w:rPr>
+        <w:t xml:space="preserve">ndos que </w:t>
+      </w:r>
+      <w:proofErr w:type="spellStart"/>
+      <w:r>
+        <w:rPr>
+          <w:b/>
+          <w:sz w:val="40"/>
+          <w:szCs w:val="40"/>
+        </w:rPr>
+        <w:t>m</w:t>
+      </w:r>
+      <w:r>
+        <w:rPr>
+          <w:b/>
+          <w:sz w:val="40"/>
+          <w:szCs w:val="40"/>
+        </w:rPr>
+        <w:t>a</w:t>
+      </w:r>
+      <w:r>
+        <w:rPr>
+          <w:b/>
+          <w:sz w:val="40"/>
+          <w:szCs w:val="40"/>
+        </w:rPr>
+        <w:t>s</w:t>
+      </w:r>
+      <w:proofErr w:type="spellEnd"/>
+      <w:r>
+        <w:rPr>
+          <w:b/>
+          <w:sz w:val="40"/>
+          <w:szCs w:val="40"/>
+        </w:rPr>
+        <w:t xml:space="preserve"> conozco </w:t>
       </w:r>
       <w:bookmarkStart w:id="0" w:name="_GoBack"/>
       <w:bookmarkEnd w:id="0"/>
-      <w:r>
-        <w:rPr>
-          <w:b/>
-          <w:sz w:val="40"/>
-          <w:szCs w:val="40"/>
-          <w:lang w:val="en-US"/>
-        </w:rPr>
-        <w:t>–</w:t>
-      </w:r>
-      <w:r>
-        <w:rPr>
-          <w:b/>
-          <w:sz w:val="40"/>
-          <w:szCs w:val="40"/>
-          <w:lang w:val="en-US"/>
-        </w:rPr>
-        <w:t>m</w:t>
-      </w:r>
-      <w:r>
-        <w:rPr>
-          <w:b/>
-          <w:sz w:val="40"/>
-          <w:szCs w:val="40"/>
-          <w:lang w:val="en-US"/>
-        </w:rPr>
-        <w:t xml:space="preserve"> </w:t>
-      </w:r>
-    </w:p>
-    <w:p>
-      <w:pPr>
-        <w:rPr>
-          <w:b/>
-          <w:sz w:val="40"/>
-          <w:szCs w:val="40"/>
-          <w:lang w:val="en-US"/>
-        </w:rPr>
-      </w:pPr>
-      <w:proofErr w:type="spellStart"/>
-      <w:r>
-        <w:rPr>
-          <w:b/>
-          <w:sz w:val="40"/>
-          <w:szCs w:val="40"/>
-          <w:lang w:val="en-US"/>
-        </w:rPr>
-        <w:t>Git</w:t>
-      </w:r>
-      <w:proofErr w:type="spellEnd"/>
-      <w:r>
-        <w:rPr>
-          <w:b/>
-          <w:sz w:val="40"/>
-          <w:szCs w:val="40"/>
-          <w:lang w:val="en-US"/>
-        </w:rPr>
-        <w:t xml:space="preserve"> bra</w:t>
-      </w:r>
-      <w:r>
-        <w:rPr>
-          <w:b/>
-          <w:sz w:val="40"/>
-          <w:szCs w:val="40"/>
-          <w:lang w:val="en-US"/>
-        </w:rPr>
-        <w:t xml:space="preserve">nch </w:t>
-      </w:r>
-    </w:p>
-    <w:p>
-      <w:pPr>
-        <w:rPr>
-          <w:b/>
-          <w:sz w:val="40"/>
-          <w:szCs w:val="40"/>
-          <w:lang w:val="en-US"/>
-        </w:rPr>
-      </w:pPr>
-      <w:proofErr w:type="spellStart"/>
-      <w:r>
-        <w:rPr>
-          <w:b/>
-          <w:sz w:val="40"/>
-          <w:szCs w:val="40"/>
-          <w:lang w:val="en-US"/>
-        </w:rPr>
-        <w:t>Git</w:t>
-      </w:r>
-      <w:proofErr w:type="spellEnd"/>
-      <w:r>
-        <w:rPr>
-          <w:b/>
-          <w:sz w:val="40"/>
-          <w:szCs w:val="40"/>
-          <w:lang w:val="en-US"/>
-        </w:rPr>
-        <w:t xml:space="preserve"> checkout</w:t>
-      </w:r>
-    </w:p>
-    <w:p>
-      <w:pPr>
-        <w:rPr>
-          <w:b/>
-          <w:sz w:val="40"/>
-          <w:szCs w:val="40"/>
-          <w:lang w:val="en-US"/>
-        </w:rPr>
-      </w:pPr>
-      <w:proofErr w:type="spellStart"/>
-      <w:r>
-        <w:rPr>
-          <w:b/>
-          <w:sz w:val="40"/>
-          <w:szCs w:val="40"/>
-          <w:lang w:val="en-US"/>
-        </w:rPr>
-        <w:t>Git</w:t>
-      </w:r>
-      <w:proofErr w:type="spellEnd"/>
-      <w:r>
-        <w:rPr>
-          <w:b/>
-          <w:sz w:val="40"/>
-          <w:szCs w:val="40"/>
-          <w:lang w:val="en-US"/>
-        </w:rPr>
-        <w:t xml:space="preserve"> push </w:t>
-      </w:r>
-      <w:r>
-        <w:rPr>
-          <w:b/>
-          <w:sz w:val="40"/>
-          <w:szCs w:val="40"/>
-          <w:lang w:val="en-US"/>
-        </w:rPr>
-        <w:t xml:space="preserve">–u </w:t>
-      </w:r>
-      <w:r>
-        <w:rPr>
-          <w:b/>
-          <w:sz w:val="40"/>
-          <w:szCs w:val="40"/>
-          <w:lang w:val="en-US"/>
-        </w:rPr>
-        <w:t>origin m</w:t>
-      </w:r>
-      <w:r>
-        <w:rPr>
-          <w:b/>
-          <w:sz w:val="40"/>
-          <w:szCs w:val="40"/>
-          <w:lang w:val="en-US"/>
-        </w:rPr>
-        <w:t>a</w:t>
-      </w:r>
-      <w:r>
-        <w:rPr>
-          <w:b/>
-          <w:sz w:val="40"/>
-          <w:szCs w:val="40"/>
-          <w:lang w:val="en-US"/>
-        </w:rPr>
-        <w:t xml:space="preserve">ster </w:t>
-      </w:r>
-    </w:p>
-    <w:p>
-      <w:pPr>
-        <w:rPr>
-          <w:b/>
-          <w:sz w:val="40"/>
-          <w:szCs w:val="40"/>
-          <w:lang w:val="en-US"/>
-        </w:rPr>
-      </w:pPr>
-      <w:proofErr w:type="spellStart"/>
-      <w:r>
-        <w:rPr>
-          <w:b/>
-          <w:sz w:val="40"/>
-          <w:szCs w:val="40"/>
-          <w:lang w:val="en-US"/>
-        </w:rPr>
-        <w:t>Git</w:t>
-      </w:r>
-      <w:proofErr w:type="spellEnd"/>
-      <w:r>
-        <w:rPr>
-          <w:b/>
-          <w:sz w:val="40"/>
-          <w:szCs w:val="40"/>
-          <w:lang w:val="en-US"/>
-        </w:rPr>
-        <w:t xml:space="preserve"> clone</w:t>
-      </w:r>
-    </w:p>
-    <w:p>
-      <w:pPr>
-        <w:rPr>
-          <w:b/>
-          <w:sz w:val="40"/>
-          <w:szCs w:val="40"/>
-          <w:lang w:val="en-US"/>
-        </w:rPr>
-      </w:pPr>
-      <w:proofErr w:type="spellStart"/>
-      <w:r>
-        <w:rPr>
-          <w:b/>
-          <w:sz w:val="40"/>
-          <w:szCs w:val="40"/>
-          <w:lang w:val="en-US"/>
-        </w:rPr>
-        <w:t>Git</w:t>
-      </w:r>
-      <w:proofErr w:type="spellEnd"/>
-      <w:r>
-        <w:rPr>
-          <w:b/>
-          <w:sz w:val="40"/>
-          <w:szCs w:val="40"/>
-          <w:lang w:val="en-US"/>
-        </w:rPr>
-        <w:t xml:space="preserve"> log </w:t>
-      </w:r>
-    </w:p>
-    <w:p>
-      <w:pPr>
-        <w:rPr>
-          <w:b/>
-          <w:sz w:val="40"/>
-          <w:szCs w:val="40"/>
-          <w:lang w:val="en-US"/>
-        </w:rPr>
-      </w:pPr>
-      <w:proofErr w:type="spellStart"/>
-      <w:r>
-        <w:rPr>
-          <w:b/>
-          <w:sz w:val="40"/>
-          <w:szCs w:val="40"/>
-          <w:lang w:val="en-US"/>
-        </w:rPr>
-        <w:t>Git</w:t>
-      </w:r>
-      <w:proofErr w:type="spellEnd"/>
-      <w:r>
-        <w:rPr>
-          <w:b/>
-          <w:sz w:val="40"/>
-          <w:szCs w:val="40"/>
-          <w:lang w:val="en-US"/>
-        </w:rPr>
-        <w:t xml:space="preserve"> pull</w:t>
-      </w:r>
-    </w:p>
-    <w:p>
-      <w:pPr>
-        <w:rPr>
-          <w:b/>
-          <w:sz w:val="40"/>
-          <w:szCs w:val="40"/>
-          <w:lang w:val="en-US"/>
-        </w:rPr>
-      </w:pPr>
-      <w:proofErr w:type="spellStart"/>
-      <w:r>
-        <w:rPr>
-          <w:b/>
-          <w:sz w:val="40"/>
-          <w:szCs w:val="40"/>
-          <w:lang w:val="en-US"/>
-        </w:rPr>
-        <w:t>Git</w:t>
-      </w:r>
-      <w:proofErr w:type="spellEnd"/>
-      <w:r>
-        <w:rPr>
-          <w:b/>
-          <w:sz w:val="40"/>
-          <w:szCs w:val="40"/>
-          <w:lang w:val="en-US"/>
-        </w:rPr>
-        <w:t xml:space="preserve"> remote </w:t>
-      </w:r>
-      <w:proofErr w:type="spellStart"/>
-      <w:r>
-        <w:rPr>
-          <w:b/>
-          <w:sz w:val="40"/>
-          <w:szCs w:val="40"/>
-        </w:rPr>
-        <w:t>a</w:t>
-      </w:r>
-      <w:r>
-        <w:rPr>
-          <w:b/>
-          <w:sz w:val="40"/>
-          <w:szCs w:val="40"/>
-        </w:rPr>
-        <w:t>dd</w:t>
-      </w:r>
-      <w:proofErr w:type="spellEnd"/>
-      <w:r>
-        <w:rPr>
-          <w:b/>
-          <w:sz w:val="40"/>
-          <w:szCs w:val="40"/>
-        </w:rPr>
-        <w:t xml:space="preserve"> </w:t>
-      </w:r>
-      <w:proofErr w:type="spellStart"/>
-      <w:r>
-        <w:rPr>
-          <w:b/>
-          <w:sz w:val="40"/>
-          <w:szCs w:val="40"/>
-        </w:rPr>
-        <w:t>origin</w:t>
-      </w:r>
-      <w:proofErr w:type="spellEnd"/>
     </w:p>
     <w:sectPr>
       <w:pgSz w:w="12240" w:h="15840"/>

</xml_diff>